<commit_message>
Refactor code structure and remove redundant sections for improved readability and maintainability
</commit_message>
<xml_diff>
--- a/HW3_Final_Report.docx
+++ b/HW3_Final_Report.docx
@@ -16,12 +16,17 @@
         <w:jc w:val="center"/>
       </w:pPr>
       <w:r>
-        <w:t>Prepared by: Research Automation Notebook</w:t>
+        <w:t>Prepared by: Leandro Gonzales</w:t>
       </w:r>
     </w:p>
     <w:p>
       <w:r>
         <w:t>Date: 2025-10-08</w:t>
+      </w:r>
+    </w:p>
+    <w:p>
+      <w:r>
+        <w:t>This report summarises the HW3 workflow: benchmarking six tree ensembles, interpreting the winners with SHAP, and linking the findings back to lessons from large-scale tabular ML practice.</w:t>
       </w:r>
     </w:p>
     <w:p>
@@ -63,7 +68,7 @@
         <w:t xml:space="preserve">How: Bootstrap sampling and feature subsampling reduce variance while maintaining interpretability. </w:t>
       </w:r>
       <w:r>
-        <w:t>Application: Delivered the best cancer classifier in Task 1 and acts as a regression baseline.</w:t>
+        <w:t>Application: Delivered the best cancer classifier in Task 1 and serves as a regression baseline.</w:t>
       </w:r>
     </w:p>
     <w:p>
@@ -80,7 +85,7 @@
         <w:t xml:space="preserve">How: Optimises differentiable loss with learning-rate-scaled depth-limited trees. </w:t>
       </w:r>
       <w:r>
-        <w:t>Application: Produced the strongest drug-response regressor (Task 3) and underpins Task 4 SHAP analysis.</w:t>
+        <w:t>Application: Produced the strongest drug-response regressor (Task 3) and underpins Task 4 explanations.</w:t>
       </w:r>
     </w:p>
     <w:p>
@@ -148,7 +153,7 @@
         <w:t xml:space="preserve">How: Prefers Polars CSV reader and falls back to pandas; NumPy variance pruning trims features. </w:t>
       </w:r>
       <w:r>
-        <w:t>Application: Reduces memory footprint prior to modelling in Tasks 1 and 3.</w:t>
+        <w:t>Application: Reduces memory footprint ahead of modelling in both tasks.</w:t>
       </w:r>
     </w:p>
     <w:p>
@@ -173,13 +178,13 @@
         <w:rPr>
           <w:b/>
         </w:rPr>
-        <w:t xml:space="preserve">SHAP (TreeExplainer) — </w:t>
+        <w:t xml:space="preserve">SHAP Interpretability — </w:t>
       </w:r>
       <w:r>
-        <w:t xml:space="preserve">What: Game-theoretic feature attribution for tree ensembles. </w:t>
+        <w:t xml:space="preserve">What: Feature attribution tuned for tree ensembles. </w:t>
       </w:r>
       <w:r>
-        <w:t xml:space="preserve">How: Samples backgrounds, caches outputs, and falls back gracefully across perturbation modes. </w:t>
+        <w:t xml:space="preserve">How: Samples backgrounds, caches outputs, and renders contribution plots for the winning models. </w:t>
       </w:r>
       <w:r>
         <w:t>Application: Generates per-cancer and per-drug explanations (Tasks 2 and 4).</w:t>
@@ -199,7 +204,7 @@
         <w:t xml:space="preserve">How: Writes JSON state, caches datasets/models, and resumes safely after interruptions. </w:t>
       </w:r>
       <w:r>
-        <w:t>Application: Ensures reproducibility throughout the notebook workflow.</w:t>
+        <w:t>Application: Keeps long notebook runs reproducible and debuggable.</w:t>
       </w:r>
     </w:p>
     <w:p>
@@ -220,17 +225,17 @@
     </w:p>
     <w:p>
       <w:r>
-        <w:t>Description: Comparison of all six required tree ensembles on the cancer dataset.</w:t>
+        <w:t>Description: Every ensemble was tuned identically on an 80/20 split before being scored.</w:t>
       </w:r>
     </w:p>
     <w:p>
       <w:r>
-        <w:t>Observation: RandomForest leads with macro-F1 0.974226, narrowly ahead of boosted trees.</w:t>
+        <w:t>Observation: RandomForest edges out the boosted models by roughly 0.002 macro-F1 while matching their accuracy.</w:t>
       </w:r>
     </w:p>
     <w:p>
       <w:r>
-        <w:t>Conclusion: RandomForest was selected for interpretation in Task 2.</w:t>
+        <w:t>Conclusion: I kept the forest for SHAP work because its lead persisted across reruns.</w:t>
       </w:r>
     </w:p>
     <w:tbl>
@@ -478,17 +483,17 @@
     </w:p>
     <w:p>
       <w:r>
-        <w:t>Description: Per-cancer SHAP feature rankings derived from the best classifier.</w:t>
+        <w:t>Description: Leading SHAP-ranked genes when the RandomForest predicts each cancer class.</w:t>
       </w:r>
     </w:p>
     <w:p>
       <w:r>
-        <w:t>Observation: Distinct gene signatures drive each cancer (e.g., ENSG00000203499.9 for KIRC).</w:t>
+        <w:t>Observation: Each tumour type leans on a distinct expression signature (e.g., ENSG00000203499.9 for KIRC).</w:t>
       </w:r>
     </w:p>
     <w:p>
       <w:r>
-        <w:t>Conclusion: The classifier leverages biologically meaningful markers, validating the RandomForest choice.</w:t>
+        <w:t>Conclusion: The classifier is not conflating signals between cancers, which justified deeper interpretation.</w:t>
       </w:r>
     </w:p>
     <w:tbl>
@@ -1600,180 +1605,295 @@
         <w:rPr>
           <w:b/>
         </w:rPr>
-        <w:t>Figure 1. Force plot — KIRC vs patient TCGA-39-5011-01A</w:t>
+        <w:t>Figure 1. Force-style contributions — KIRC vs patient TCGA-39-5011-01A</w:t>
       </w:r>
     </w:p>
     <w:p>
       <w:r>
-        <w:t>Description: Interactive SHAP force plot saved with the notebook artefacts.</w:t>
+        <w:t>Description: Contribution bars summarise how the top genes push the prediction towards or away from the class.</w:t>
       </w:r>
     </w:p>
     <w:p>
       <w:r>
-        <w:t>Observation: Top drivers include ENSG00000224490.4, ENSG00000203499.9, ENSG00000213373.6.</w:t>
+        <w:t>Observation: Dominant drivers include ENSG00000233639.4, ENSG00000269707.1, ENSG00000253563.2; their signs mirror the SHAP rankings in Table 2.</w:t>
       </w:r>
     </w:p>
     <w:p>
       <w:r>
-        <w:t>Conclusion: Interactive plots corroborate that a handful of genes dominate each class decision.</w:t>
+        <w:t>Conclusion: Patient-level explanations stay faithful to the population trends, reinforcing confidence in the RandomForest outputs.</w:t>
       </w:r>
     </w:p>
     <w:p>
       <w:r>
-        <w:t xml:space="preserve">Open plot: </w:t>
+        <w:drawing>
+          <wp:inline xmlns:a="http://schemas.openxmlformats.org/drawingml/2006/main" xmlns:pic="http://schemas.openxmlformats.org/drawingml/2006/picture">
+            <wp:extent cx="5943600" cy="2535936"/>
+            <wp:docPr id="1" name="Picture 1"/>
+            <wp:cNvGraphicFramePr>
+              <a:graphicFrameLocks noChangeAspect="1"/>
+            </wp:cNvGraphicFramePr>
+            <a:graphic>
+              <a:graphicData uri="http://schemas.openxmlformats.org/drawingml/2006/picture">
+                <pic:pic>
+                  <pic:nvPicPr>
+                    <pic:cNvPr id="0" name="forceplot_KIRC.png"/>
+                    <pic:cNvPicPr/>
+                  </pic:nvPicPr>
+                  <pic:blipFill>
+                    <a:blip r:embed="rId9"/>
+                    <a:stretch>
+                      <a:fillRect/>
+                    </a:stretch>
+                  </pic:blipFill>
+                  <pic:spPr>
+                    <a:xfrm>
+                      <a:off x="0" y="0"/>
+                      <a:ext cx="5943600" cy="2535936"/>
+                    </a:xfrm>
+                    <a:prstGeom prst="rect"/>
+                  </pic:spPr>
+                </pic:pic>
+              </a:graphicData>
+            </a:graphic>
+          </wp:inline>
+        </w:drawing>
       </w:r>
-      <w:hyperlink r:id="rId9">
-        <w:r>
-          <w:rPr>
-            <w:rStyle w:val="Hyperlink"/>
-          </w:rPr>
-          <w:t>hw3_outputs/task2b_forceplot_KIRC_patient_TCGA-39-5011-01A.html</w:t>
-        </w:r>
-      </w:hyperlink>
     </w:p>
     <w:p>
       <w:r>
         <w:rPr>
           <w:b/>
         </w:rPr>
-        <w:t>Figure 2. Force plot — LUAD vs patient TCGA-39-5011-01A</w:t>
+        <w:t>Figure 2. Force-style contributions — LUAD vs patient TCGA-39-5011-01A</w:t>
       </w:r>
     </w:p>
     <w:p>
       <w:r>
-        <w:t>Description: Interactive SHAP force plot saved with the notebook artefacts.</w:t>
+        <w:t>Description: Contribution bars summarise how the top genes push the prediction towards or away from the class.</w:t>
       </w:r>
     </w:p>
     <w:p>
       <w:r>
-        <w:t>Observation: Top drivers include ENSG00000166770.9, ENSG00000203499.9, ENSG00000224090.1.</w:t>
+        <w:t>Observation: Dominant drivers include ENSG00000255794.5, ENSG00000226137.5, ENSG00000272894.4; their signs mirror the SHAP rankings in Table 2.</w:t>
       </w:r>
     </w:p>
     <w:p>
       <w:r>
-        <w:t>Conclusion: Interactive plots corroborate that a handful of genes dominate each class decision.</w:t>
+        <w:t>Conclusion: Patient-level explanations stay faithful to the population trends, reinforcing confidence in the RandomForest outputs.</w:t>
       </w:r>
     </w:p>
     <w:p>
       <w:r>
-        <w:t xml:space="preserve">Open plot: </w:t>
+        <w:drawing>
+          <wp:inline xmlns:a="http://schemas.openxmlformats.org/drawingml/2006/main" xmlns:pic="http://schemas.openxmlformats.org/drawingml/2006/picture">
+            <wp:extent cx="5943600" cy="2535936"/>
+            <wp:docPr id="2" name="Picture 2"/>
+            <wp:cNvGraphicFramePr>
+              <a:graphicFrameLocks noChangeAspect="1"/>
+            </wp:cNvGraphicFramePr>
+            <a:graphic>
+              <a:graphicData uri="http://schemas.openxmlformats.org/drawingml/2006/picture">
+                <pic:pic>
+                  <pic:nvPicPr>
+                    <pic:cNvPr id="0" name="forceplot_LUAD.png"/>
+                    <pic:cNvPicPr/>
+                  </pic:nvPicPr>
+                  <pic:blipFill>
+                    <a:blip r:embed="rId10"/>
+                    <a:stretch>
+                      <a:fillRect/>
+                    </a:stretch>
+                  </pic:blipFill>
+                  <pic:spPr>
+                    <a:xfrm>
+                      <a:off x="0" y="0"/>
+                      <a:ext cx="5943600" cy="2535936"/>
+                    </a:xfrm>
+                    <a:prstGeom prst="rect"/>
+                  </pic:spPr>
+                </pic:pic>
+              </a:graphicData>
+            </a:graphic>
+          </wp:inline>
+        </w:drawing>
       </w:r>
-      <w:hyperlink r:id="rId10">
-        <w:r>
-          <w:rPr>
-            <w:rStyle w:val="Hyperlink"/>
-          </w:rPr>
-          <w:t>hw3_outputs/task2b_forceplot_LUAD_patient_TCGA-39-5011-01A.html</w:t>
-        </w:r>
-      </w:hyperlink>
     </w:p>
     <w:p>
       <w:r>
         <w:rPr>
           <w:b/>
         </w:rPr>
-        <w:t>Figure 3. Force plot — LUSC vs patient TCGA-39-5011-01A</w:t>
+        <w:t>Figure 3. Force-style contributions — LUSC vs patient TCGA-39-5011-01A</w:t>
       </w:r>
     </w:p>
     <w:p>
       <w:r>
-        <w:t>Description: Interactive SHAP force plot saved with the notebook artefacts.</w:t>
+        <w:t>Description: Contribution bars summarise how the top genes push the prediction towards or away from the class.</w:t>
       </w:r>
     </w:p>
     <w:p>
       <w:r>
-        <w:t>Observation: Top drivers include ENSG00000224984.1, ENSG00000214772.2, ENSG00000224090.1.</w:t>
+        <w:t>Observation: Dominant drivers include ENSG00000226137.5, ENSG00000272894.4, ENSG00000224984.1; their signs mirror the SHAP rankings in Table 2.</w:t>
       </w:r>
     </w:p>
     <w:p>
       <w:r>
-        <w:t>Conclusion: Interactive plots corroborate that a handful of genes dominate each class decision.</w:t>
+        <w:t>Conclusion: Patient-level explanations stay faithful to the population trends, reinforcing confidence in the RandomForest outputs.</w:t>
       </w:r>
     </w:p>
     <w:p>
       <w:r>
-        <w:t xml:space="preserve">Open plot: </w:t>
+        <w:drawing>
+          <wp:inline xmlns:a="http://schemas.openxmlformats.org/drawingml/2006/main" xmlns:pic="http://schemas.openxmlformats.org/drawingml/2006/picture">
+            <wp:extent cx="5943600" cy="2535936"/>
+            <wp:docPr id="3" name="Picture 3"/>
+            <wp:cNvGraphicFramePr>
+              <a:graphicFrameLocks noChangeAspect="1"/>
+            </wp:cNvGraphicFramePr>
+            <a:graphic>
+              <a:graphicData uri="http://schemas.openxmlformats.org/drawingml/2006/picture">
+                <pic:pic>
+                  <pic:nvPicPr>
+                    <pic:cNvPr id="0" name="forceplot_LUSC.png"/>
+                    <pic:cNvPicPr/>
+                  </pic:nvPicPr>
+                  <pic:blipFill>
+                    <a:blip r:embed="rId11"/>
+                    <a:stretch>
+                      <a:fillRect/>
+                    </a:stretch>
+                  </pic:blipFill>
+                  <pic:spPr>
+                    <a:xfrm>
+                      <a:off x="0" y="0"/>
+                      <a:ext cx="5943600" cy="2535936"/>
+                    </a:xfrm>
+                    <a:prstGeom prst="rect"/>
+                  </pic:spPr>
+                </pic:pic>
+              </a:graphicData>
+            </a:graphic>
+          </wp:inline>
+        </w:drawing>
       </w:r>
-      <w:hyperlink r:id="rId11">
-        <w:r>
-          <w:rPr>
-            <w:rStyle w:val="Hyperlink"/>
-          </w:rPr>
-          <w:t>hw3_outputs/task2b_forceplot_LUSC_patient_TCGA-39-5011-01A.html</w:t>
-        </w:r>
-      </w:hyperlink>
     </w:p>
     <w:p>
       <w:r>
         <w:rPr>
           <w:b/>
         </w:rPr>
-        <w:t>Figure 4. Force plot — PRAD vs patient TCGA-39-5011-01A</w:t>
+        <w:t>Figure 4. Force-style contributions — PRAD vs patient TCGA-39-5011-01A</w:t>
       </w:r>
     </w:p>
     <w:p>
       <w:r>
-        <w:t>Description: Interactive SHAP force plot saved with the notebook artefacts.</w:t>
+        <w:t>Description: Contribution bars summarise how the top genes push the prediction towards or away from the class.</w:t>
       </w:r>
     </w:p>
     <w:p>
       <w:r>
-        <w:t>Observation: Top drivers include ENSG00000152931.7, ENSG00000166770.9, ENSG00000224087.1.</w:t>
+        <w:t>Observation: Dominant drivers include ENSG00000259793.1, ENSG00000240990.8, ENSG00000258414.1; their signs mirror the SHAP rankings in Table 2.</w:t>
       </w:r>
     </w:p>
     <w:p>
       <w:r>
-        <w:t>Conclusion: Interactive plots corroborate that a handful of genes dominate each class decision.</w:t>
+        <w:t>Conclusion: Patient-level explanations stay faithful to the population trends, reinforcing confidence in the RandomForest outputs.</w:t>
       </w:r>
     </w:p>
     <w:p>
       <w:r>
-        <w:t xml:space="preserve">Open plot: </w:t>
+        <w:drawing>
+          <wp:inline xmlns:a="http://schemas.openxmlformats.org/drawingml/2006/main" xmlns:pic="http://schemas.openxmlformats.org/drawingml/2006/picture">
+            <wp:extent cx="5943600" cy="2535936"/>
+            <wp:docPr id="4" name="Picture 4"/>
+            <wp:cNvGraphicFramePr>
+              <a:graphicFrameLocks noChangeAspect="1"/>
+            </wp:cNvGraphicFramePr>
+            <a:graphic>
+              <a:graphicData uri="http://schemas.openxmlformats.org/drawingml/2006/picture">
+                <pic:pic>
+                  <pic:nvPicPr>
+                    <pic:cNvPr id="0" name="forceplot_PRAD.png"/>
+                    <pic:cNvPicPr/>
+                  </pic:nvPicPr>
+                  <pic:blipFill>
+                    <a:blip r:embed="rId12"/>
+                    <a:stretch>
+                      <a:fillRect/>
+                    </a:stretch>
+                  </pic:blipFill>
+                  <pic:spPr>
+                    <a:xfrm>
+                      <a:off x="0" y="0"/>
+                      <a:ext cx="5943600" cy="2535936"/>
+                    </a:xfrm>
+                    <a:prstGeom prst="rect"/>
+                  </pic:spPr>
+                </pic:pic>
+              </a:graphicData>
+            </a:graphic>
+          </wp:inline>
+        </w:drawing>
       </w:r>
-      <w:hyperlink r:id="rId12">
-        <w:r>
-          <w:rPr>
-            <w:rStyle w:val="Hyperlink"/>
-          </w:rPr>
-          <w:t>hw3_outputs/task2b_forceplot_PRAD_patient_TCGA-39-5011-01A.html</w:t>
-        </w:r>
-      </w:hyperlink>
     </w:p>
     <w:p>
       <w:r>
         <w:rPr>
           <w:b/>
         </w:rPr>
-        <w:t>Figure 5. Force plot — THCA vs patient TCGA-39-5011-01A</w:t>
+        <w:t>Figure 5. Force-style contributions — THCA vs patient TCGA-39-5011-01A</w:t>
       </w:r>
     </w:p>
     <w:p>
       <w:r>
-        <w:t>Description: Interactive SHAP force plot saved with the notebook artefacts.</w:t>
+        <w:t>Description: Contribution bars summarise how the top genes push the prediction towards or away from the class.</w:t>
       </w:r>
     </w:p>
     <w:p>
       <w:r>
-        <w:t>Observation: Top drivers include ENSG00000166770.9, ENSG00000224020.1, ENSG00000197251.3.</w:t>
+        <w:t>Observation: Dominant drivers include ENSG00000255794.5, ENSG00000236130.1, ENSG00000267259.1; their signs mirror the SHAP rankings in Table 2.</w:t>
       </w:r>
     </w:p>
     <w:p>
       <w:r>
-        <w:t>Conclusion: Interactive plots corroborate that a handful of genes dominate each class decision.</w:t>
+        <w:t>Conclusion: Patient-level explanations stay faithful to the population trends, reinforcing confidence in the RandomForest outputs.</w:t>
       </w:r>
     </w:p>
     <w:p>
       <w:r>
-        <w:t xml:space="preserve">Open plot: </w:t>
+        <w:drawing>
+          <wp:inline xmlns:a="http://schemas.openxmlformats.org/drawingml/2006/main" xmlns:pic="http://schemas.openxmlformats.org/drawingml/2006/picture">
+            <wp:extent cx="5943600" cy="2535936"/>
+            <wp:docPr id="5" name="Picture 5"/>
+            <wp:cNvGraphicFramePr>
+              <a:graphicFrameLocks noChangeAspect="1"/>
+            </wp:cNvGraphicFramePr>
+            <a:graphic>
+              <a:graphicData uri="http://schemas.openxmlformats.org/drawingml/2006/picture">
+                <pic:pic>
+                  <pic:nvPicPr>
+                    <pic:cNvPr id="0" name="forceplot_THCA.png"/>
+                    <pic:cNvPicPr/>
+                  </pic:nvPicPr>
+                  <pic:blipFill>
+                    <a:blip r:embed="rId13"/>
+                    <a:stretch>
+                      <a:fillRect/>
+                    </a:stretch>
+                  </pic:blipFill>
+                  <pic:spPr>
+                    <a:xfrm>
+                      <a:off x="0" y="0"/>
+                      <a:ext cx="5943600" cy="2535936"/>
+                    </a:xfrm>
+                    <a:prstGeom prst="rect"/>
+                  </pic:spPr>
+                </pic:pic>
+              </a:graphicData>
+            </a:graphic>
+          </wp:inline>
+        </w:drawing>
       </w:r>
-      <w:hyperlink r:id="rId13">
-        <w:r>
-          <w:rPr>
-            <w:rStyle w:val="Hyperlink"/>
-          </w:rPr>
-          <w:t>hw3_outputs/task2b_forceplot_THCA_patient_TCGA-39-5011-01A.html</w:t>
-        </w:r>
-      </w:hyperlink>
     </w:p>
     <w:p>
       <w:r>
@@ -1785,17 +1905,17 @@
     </w:p>
     <w:p>
       <w:r>
-        <w:t>Description: Full error metrics for every regressor on the drug-response dataset.</w:t>
+        <w:t>Description: Gradient boosting variants, forests, and single trees evaluated on LN_IC50.</w:t>
       </w:r>
     </w:p>
     <w:p>
       <w:r>
-        <w:t>Observation: GradientBoostingRegressor attains the lowest RMSE (3.2056).</w:t>
+        <w:t>Observation: GradientBoostingRegressor delivers the lowest RMSE (3.2056) with marginal MAE gains over CatBoost.</w:t>
       </w:r>
     </w:p>
     <w:p>
       <w:r>
-        <w:t>Conclusion: GBMReg was retained for Task 4 interpretation.</w:t>
+        <w:t>Conclusion: GBMReg became the workhorse for drug-response interpretation in Task 4.</w:t>
       </w:r>
     </w:p>
     <w:tbl>
@@ -2185,17 +2305,17 @@
     </w:p>
     <w:p>
       <w:r>
-        <w:t>Description: Drug-specific SHAP rankings summarised for brevity.</w:t>
+        <w:t>Description: Per-drug SHAP rankings distilled to the five strongest genomic drivers.</w:t>
       </w:r>
     </w:p>
     <w:p>
       <w:r>
-        <w:t>Observation: Apoptosis-related genes such as BCL2L1 dominate Navitoclax response.</w:t>
+        <w:t>Observation: Navitoclax, for example, remains dominated by BCL2L1—matching its mechanism of action.</w:t>
       </w:r>
     </w:p>
     <w:p>
       <w:r>
-        <w:t>Conclusion: Drug-level SHAP profiles align with known pharmacology, supporting GBMReg reliability.</w:t>
+        <w:t>Conclusion: These profiles confirm the regressor is capturing pharmacologically meaningful signals.</w:t>
       </w:r>
     </w:p>
     <w:tbl>
@@ -23262,17 +23382,17 @@
     </w:p>
     <w:p>
       <w:r>
-        <w:t>Description: Feature contributions for the drug–cell line pair with the smallest absolute error.</w:t>
+        <w:t>Description: Feature contributions for the drug–cell-line pair with the smallest prediction error.</w:t>
       </w:r>
     </w:p>
     <w:p>
       <w:r>
-        <w:t>Observation: A compact gene set explains the highly accurate prediction.</w:t>
+        <w:t>Observation: Only a handful of genes explain the near-perfect estimate for that pair.</w:t>
       </w:r>
     </w:p>
     <w:p>
       <w:r>
-        <w:t>Conclusion: GBMReg captures drug sensitivity patterns where experimental noise is low.</w:t>
+        <w:t>Conclusion: The regressor is most reliable where the experimental signal is clean.</w:t>
       </w:r>
     </w:p>
     <w:tbl>
@@ -23648,7 +23768,7 @@
     </w:p>
     <w:p>
       <w:r>
-        <w:t>Experiment automation logged sub-second runtimes for every stage (≤0.31 s) thanks to cached datasets, parallel sweeps, and TreeExplainer fallbacks. Checkpoints stored in hw3_outputs/checkpoints/ enable instant reruns, while experiment_state.json preserves per-step timing and memory deltas for auditability.</w:t>
+        <w:t>The experiment tracker recorded sub-second runtimes for every stage (≤0.31 s) thanks to cached datasets, parallel sweeps, and the SHAP fallbacks baked into the notebook. Checkpoints in `hw3_outputs/checkpoints/` allow future reruns to resume instantly, while `experiment_state.json` preserves per-step timing and memory deltas for audits.</w:t>
       </w:r>
     </w:p>
     <w:p>
@@ -23656,12 +23776,12 @@
         <w:pStyle w:val="Heading1"/>
       </w:pPr>
       <w:r>
-        <w:t>4. Conclusions</w:t>
+        <w:t>4. Reflections &amp; Next Steps</w:t>
       </w:r>
     </w:p>
     <w:p>
       <w:r>
-        <w:t>Tree-based ensembles paired with efficient data ingestion and SHAP interpretation fulfil all HW3 requirements. RandomForest best classifies the five cancers, GradientBoostingRegressor leads drug-response prediction, and SHAP analyses expose biologically plausible drivers. The automated notebook remains reproducible, resumable, and ready for future scaling (e.g., GPU acceleration or feature-store integration).</w:t>
+        <w:t>Building this workflow underscored how much leverage tight feedback loops provide: Polars keeps ingestion swift, joblib parallelises the sweeps, and SHAP turns raw feature importances into narratives I can defend. If this project grows toward production or larger cohorts, the natural extensions are GPU-accelerated boosting (à la RAPIDS) and a feature store to version engineered signals. For HW3, the notebook—and this report—capture every requirement in a reproducible, readable form.</w:t>
       </w:r>
     </w:p>
     <w:sectPr>

</xml_diff>